<commit_message>
oploading exaple forside proess raprot
</commit_message>
<xml_diff>
--- a/Rapporter/Processrapport.docx
+++ b/Rapporter/Processrapport.docx
@@ -1,7 +1,240 @@
 
 <file path=word/document.xml><?xml version="1.0" encoding="utf-8"?>
-<w:document xmlns:wpc="http://schemas.microsoft.com/office/word/2010/wordprocessingCanvas" xmlns:cx="http://schemas.microsoft.com/office/drawing/2014/chartex" xmlns:cx1="http://schemas.microsoft.com/office/drawing/2015/9/8/chartex" xmlns:cx2="http://schemas.microsoft.com/office/drawing/2015/10/21/chartex" xmlns:cx3="http://schemas.microsoft.com/office/drawing/2016/5/9/chartex" xmlns:cx4="http://schemas.microsoft.com/office/drawing/2016/5/10/chartex" xmlns:cx5="http://schemas.microsoft.com/office/drawing/2016/5/11/chartex" xmlns:cx6="http://schemas.microsoft.com/office/drawing/2016/5/12/chartex" xmlns:cx7="http://schemas.microsoft.com/office/drawing/2016/5/13/chartex" xmlns:cx8="http://schemas.microsoft.com/office/drawing/2016/5/14/chartex" xmlns:mc="http://schemas.openxmlformats.org/markup-compatibility/2006" xmlns:aink="http://schemas.microsoft.com/office/drawing/2016/ink" xmlns:am3d="http://schemas.microsoft.com/office/drawing/2017/model3d" xmlns:o="urn:schemas-microsoft-com:office:office" xmlns:oel="http://schemas.microsoft.com/office/2019/extlst" xmlns:r="http://schemas.openxmlformats.org/officeDocument/2006/relationships" xmlns:m="http://schemas.openxmlformats.org/officeDocument/2006/math" xmlns:v="urn:schemas-microsoft-com:vml" xmlns:wp14="http://schemas.microsoft.com/office/word/2010/wordprocessingDrawing" xmlns:wp="http://schemas.openxmlformats.org/drawingml/2006/wordprocessingDrawing" xmlns:w10="urn:schemas-microsoft-com:office:word" xmlns:w="http://schemas.openxmlformats.org/wordprocessingml/2006/main" xmlns:w14="http://schemas.microsoft.com/office/word/2010/wordml" xmlns:w15="http://schemas.microsoft.com/office/word/2012/wordml" xmlns:w16cex="http://schemas.microsoft.com/office/word/2018/wordml/cex" xmlns:w16cid="http://schemas.microsoft.com/office/word/2016/wordml/cid" xmlns:w16="http://schemas.microsoft.com/office/word/2018/wordml" xmlns:w16sdtdh="http://schemas.microsoft.com/office/word/2020/wordml/sdtdatahash" xmlns:w16se="http://schemas.microsoft.com/office/word/2015/wordml/symex" xmlns:wpg="http://schemas.microsoft.com/office/word/2010/wordprocessingGroup" xmlns:wpi="http://schemas.microsoft.com/office/word/2010/wordprocessingInk" xmlns:wne="http://schemas.microsoft.com/office/word/2006/wordml" xmlns:wps="http://schemas.microsoft.com/office/word/2010/wordprocessingShape" mc:Ignorable="w14 w15 w16se w16cid w16 w16cex w16sdtdh wp14">
+<w:document xmlns:wpc="http://schemas.microsoft.com/office/word/2010/wordprocessingCanvas" xmlns:cx="http://schemas.microsoft.com/office/drawing/2014/chartex" xmlns:cx1="http://schemas.microsoft.com/office/drawing/2015/9/8/chartex" xmlns:cx2="http://schemas.microsoft.com/office/drawing/2015/10/21/chartex" xmlns:cx3="http://schemas.microsoft.com/office/drawing/2016/5/9/chartex" xmlns:cx4="http://schemas.microsoft.com/office/drawing/2016/5/10/chartex" xmlns:cx5="http://schemas.microsoft.com/office/drawing/2016/5/11/chartex" xmlns:cx6="http://schemas.microsoft.com/office/drawing/2016/5/12/chartex" xmlns:cx7="http://schemas.microsoft.com/office/drawing/2016/5/13/chartex" xmlns:cx8="http://schemas.microsoft.com/office/drawing/2016/5/14/chartex" xmlns:mc="http://schemas.openxmlformats.org/markup-compatibility/2006" xmlns:aink="http://schemas.microsoft.com/office/drawing/2016/ink" xmlns:am3d="http://schemas.microsoft.com/office/drawing/2017/model3d" xmlns:o="urn:schemas-microsoft-com:office:office" xmlns:oel="http://schemas.microsoft.com/office/2019/extlst" xmlns:r="http://schemas.openxmlformats.org/officeDocument/2006/relationships" xmlns:m="http://schemas.openxmlformats.org/officeDocument/2006/math" xmlns:v="urn:schemas-microsoft-com:vml" xmlns:wp14="http://schemas.microsoft.com/office/word/2010/wordprocessingDrawing" xmlns:wp="http://schemas.openxmlformats.org/drawingml/2006/wordprocessingDrawing" xmlns:w10="urn:schemas-microsoft-com:office:word" xmlns:w="http://schemas.openxmlformats.org/wordprocessingml/2006/main" xmlns:w14="http://schemas.microsoft.com/office/word/2010/wordml" xmlns:w15="http://schemas.microsoft.com/office/word/2012/wordml" xmlns:w16cex="http://schemas.microsoft.com/office/word/2018/wordml/cex" xmlns:w16cid="http://schemas.microsoft.com/office/word/2016/wordml/cid" xmlns:w16="http://schemas.microsoft.com/office/word/2018/wordml" xmlns:w16du="http://schemas.microsoft.com/office/word/2023/wordml/word16du" xmlns:w16sdtdh="http://schemas.microsoft.com/office/word/2020/wordml/sdtdatahash" xmlns:w16se="http://schemas.microsoft.com/office/word/2015/wordml/symex" xmlns:wpg="http://schemas.microsoft.com/office/word/2010/wordprocessingGroup" xmlns:wpi="http://schemas.microsoft.com/office/word/2010/wordprocessingInk" xmlns:wne="http://schemas.microsoft.com/office/word/2006/wordml" xmlns:wps="http://schemas.microsoft.com/office/word/2010/wordprocessingShape" mc:Ignorable="w14 w15 w16se w16cid w16 w16cex w16sdtdh wp14">
   <w:body>
+    <w:p>
+      <w:pPr>
+        <w:rPr>
+          <w:b/>
+          <w:color w:val="8EAADB" w:themeColor="accent1" w:themeTint="99"/>
+          <w:spacing w:val="10"/>
+          <w:sz w:val="96"/>
+          <w:szCs w:val="96"/>
+          <w14:shadow w14:blurRad="63500" w14:dist="50800" w14:dir="13500000" w14:sx="0" w14:sy="0" w14:kx="0" w14:ky="0" w14:algn="none">
+            <w14:srgbClr w14:val="000000">
+              <w14:alpha w14:val="50000"/>
+            </w14:srgbClr>
+          </w14:shadow>
+          <w14:textOutline w14:w="0" w14:cap="flat" w14:cmpd="sng" w14:algn="ctr">
+            <w14:noFill/>
+            <w14:prstDash w14:val="solid"/>
+            <w14:round/>
+          </w14:textOutline>
+        </w:rPr>
+      </w:pPr>
+      <w:bookmarkStart w:id="0" w:name="_Hlk129968474"/>
+    </w:p>
+    <w:p>
+      <w:pPr>
+        <w:rPr>
+          <w:b/>
+          <w:color w:val="8EAADB" w:themeColor="accent1" w:themeTint="99"/>
+          <w:spacing w:val="10"/>
+          <w:sz w:val="96"/>
+          <w:szCs w:val="96"/>
+          <w14:shadow w14:blurRad="63500" w14:dist="50800" w14:dir="13500000" w14:sx="0" w14:sy="0" w14:kx="0" w14:ky="0" w14:algn="none">
+            <w14:srgbClr w14:val="000000">
+              <w14:alpha w14:val="50000"/>
+            </w14:srgbClr>
+          </w14:shadow>
+          <w14:textOutline w14:w="0" w14:cap="flat" w14:cmpd="sng" w14:algn="ctr">
+            <w14:noFill/>
+            <w14:prstDash w14:val="solid"/>
+            <w14:round/>
+          </w14:textOutline>
+        </w:rPr>
+      </w:pPr>
+    </w:p>
+    <w:p>
+      <w:pPr>
+        <w:rPr>
+          <w:b/>
+          <w:color w:val="8EAADB" w:themeColor="accent1" w:themeTint="99"/>
+          <w:spacing w:val="10"/>
+          <w:sz w:val="96"/>
+          <w:szCs w:val="96"/>
+          <w14:shadow w14:blurRad="63500" w14:dist="50800" w14:dir="13500000" w14:sx="0" w14:sy="0" w14:kx="0" w14:ky="0" w14:algn="none">
+            <w14:srgbClr w14:val="000000">
+              <w14:alpha w14:val="50000"/>
+            </w14:srgbClr>
+          </w14:shadow>
+          <w14:textOutline w14:w="0" w14:cap="flat" w14:cmpd="sng" w14:algn="ctr">
+            <w14:noFill/>
+            <w14:prstDash w14:val="solid"/>
+            <w14:round/>
+          </w14:textOutline>
+        </w:rPr>
+      </w:pPr>
+    </w:p>
+    <w:p>
+      <w:pPr>
+        <w:jc w:val="center"/>
+        <w:rPr>
+          <w:b/>
+          <w:color w:val="8EAADB" w:themeColor="accent1" w:themeTint="99"/>
+          <w:spacing w:val="10"/>
+          <w:sz w:val="96"/>
+          <w:szCs w:val="96"/>
+          <w14:shadow w14:blurRad="63500" w14:dist="50800" w14:dir="13500000" w14:sx="0" w14:sy="0" w14:kx="0" w14:ky="0" w14:algn="none">
+            <w14:srgbClr w14:val="000000">
+              <w14:alpha w14:val="50000"/>
+            </w14:srgbClr>
+          </w14:shadow>
+          <w14:textOutline w14:w="0" w14:cap="flat" w14:cmpd="sng" w14:algn="ctr">
+            <w14:noFill/>
+            <w14:prstDash w14:val="solid"/>
+            <w14:round/>
+          </w14:textOutline>
+        </w:rPr>
+      </w:pPr>
+      <w:proofErr w:type="spellStart"/>
+      <w:r>
+        <w:rPr>
+          <w:b/>
+          <w:color w:val="8EAADB" w:themeColor="accent1" w:themeTint="99"/>
+          <w:spacing w:val="10"/>
+          <w:sz w:val="96"/>
+          <w:szCs w:val="96"/>
+          <w14:shadow w14:blurRad="63500" w14:dist="50800" w14:dir="13500000" w14:sx="0" w14:sy="0" w14:kx="0" w14:ky="0" w14:algn="none">
+            <w14:srgbClr w14:val="000000">
+              <w14:alpha w14:val="50000"/>
+            </w14:srgbClr>
+          </w14:shadow>
+          <w14:textOutline w14:w="0" w14:cap="flat" w14:cmpd="sng" w14:algn="ctr">
+            <w14:noFill/>
+            <w14:prstDash w14:val="solid"/>
+            <w14:round/>
+          </w14:textOutline>
+        </w:rPr>
+        <w:t>Process</w:t>
+      </w:r>
+      <w:proofErr w:type="spellEnd"/>
+      <w:r>
+        <w:rPr>
+          <w:b/>
+          <w:color w:val="8EAADB" w:themeColor="accent1" w:themeTint="99"/>
+          <w:spacing w:val="10"/>
+          <w:sz w:val="96"/>
+          <w:szCs w:val="96"/>
+          <w14:shadow w14:blurRad="63500" w14:dist="50800" w14:dir="13500000" w14:sx="0" w14:sy="0" w14:kx="0" w14:ky="0" w14:algn="none">
+            <w14:srgbClr w14:val="000000">
+              <w14:alpha w14:val="50000"/>
+            </w14:srgbClr>
+          </w14:shadow>
+          <w14:textOutline w14:w="0" w14:cap="flat" w14:cmpd="sng" w14:algn="ctr">
+            <w14:noFill/>
+            <w14:prstDash w14:val="solid"/>
+            <w14:round/>
+          </w14:textOutline>
+        </w:rPr>
+        <w:t xml:space="preserve"> rapport</w:t>
+      </w:r>
+    </w:p>
+    <w:p>
+      <w:pPr>
+        <w:rPr>
+          <w:b/>
+          <w:color w:val="8EAADB" w:themeColor="accent1" w:themeTint="99"/>
+          <w:spacing w:val="10"/>
+          <w:sz w:val="96"/>
+          <w:szCs w:val="96"/>
+          <w14:shadow w14:blurRad="63500" w14:dist="50800" w14:dir="13500000" w14:sx="0" w14:sy="0" w14:kx="0" w14:ky="0" w14:algn="none">
+            <w14:srgbClr w14:val="000000">
+              <w14:alpha w14:val="50000"/>
+            </w14:srgbClr>
+          </w14:shadow>
+          <w14:textOutline w14:w="0" w14:cap="flat" w14:cmpd="sng" w14:algn="ctr">
+            <w14:noFill/>
+            <w14:prstDash w14:val="solid"/>
+            <w14:round/>
+          </w14:textOutline>
+        </w:rPr>
+      </w:pPr>
+    </w:p>
+    <w:p>
+      <w:pPr>
+        <w:rPr>
+          <w:b/>
+          <w:color w:val="8EAADB" w:themeColor="accent1" w:themeTint="99"/>
+          <w:spacing w:val="10"/>
+          <w:sz w:val="96"/>
+          <w:szCs w:val="96"/>
+          <w14:shadow w14:blurRad="63500" w14:dist="50800" w14:dir="13500000" w14:sx="0" w14:sy="0" w14:kx="0" w14:ky="0" w14:algn="none">
+            <w14:srgbClr w14:val="000000">
+              <w14:alpha w14:val="50000"/>
+            </w14:srgbClr>
+          </w14:shadow>
+          <w14:textOutline w14:w="0" w14:cap="flat" w14:cmpd="sng" w14:algn="ctr">
+            <w14:noFill/>
+            <w14:prstDash w14:val="solid"/>
+            <w14:round/>
+          </w14:textOutline>
+        </w:rPr>
+      </w:pPr>
+    </w:p>
+    <w:p>
+      <w:pPr>
+        <w:rPr>
+          <w:b/>
+          <w:color w:val="8EAADB" w:themeColor="accent1" w:themeTint="99"/>
+          <w:spacing w:val="10"/>
+          <w:sz w:val="96"/>
+          <w:szCs w:val="96"/>
+          <w14:shadow w14:blurRad="63500" w14:dist="50800" w14:dir="13500000" w14:sx="0" w14:sy="0" w14:kx="0" w14:ky="0" w14:algn="none">
+            <w14:srgbClr w14:val="000000">
+              <w14:alpha w14:val="50000"/>
+            </w14:srgbClr>
+          </w14:shadow>
+          <w14:textOutline w14:w="0" w14:cap="flat" w14:cmpd="sng" w14:algn="ctr">
+            <w14:noFill/>
+            <w14:prstDash w14:val="solid"/>
+            <w14:round/>
+          </w14:textOutline>
+        </w:rPr>
+      </w:pPr>
+    </w:p>
+    <w:p>
+      <w:pPr>
+        <w:rPr>
+          <w:b/>
+          <w:color w:val="8EAADB" w:themeColor="accent1" w:themeTint="99"/>
+          <w:spacing w:val="10"/>
+          <w:sz w:val="96"/>
+          <w:szCs w:val="96"/>
+          <w14:shadow w14:blurRad="63500" w14:dist="50800" w14:dir="13500000" w14:sx="0" w14:sy="0" w14:kx="0" w14:ky="0" w14:algn="none">
+            <w14:srgbClr w14:val="000000">
+              <w14:alpha w14:val="50000"/>
+            </w14:srgbClr>
+          </w14:shadow>
+          <w14:textOutline w14:w="0" w14:cap="flat" w14:cmpd="sng" w14:algn="ctr">
+            <w14:noFill/>
+            <w14:prstDash w14:val="solid"/>
+            <w14:round/>
+          </w14:textOutline>
+        </w:rPr>
+      </w:pPr>
+    </w:p>
+    <w:p>
+      <w:pPr>
+        <w:rPr>
+          <w:b/>
+          <w:color w:val="8EAADB" w:themeColor="accent1" w:themeTint="99"/>
+          <w:spacing w:val="10"/>
+          <w:sz w:val="96"/>
+          <w:szCs w:val="96"/>
+          <w14:shadow w14:blurRad="63500" w14:dist="50800" w14:dir="13500000" w14:sx="0" w14:sy="0" w14:kx="0" w14:ky="0" w14:algn="none">
+            <w14:srgbClr w14:val="000000">
+              <w14:alpha w14:val="50000"/>
+            </w14:srgbClr>
+          </w14:shadow>
+          <w14:textOutline w14:w="0" w14:cap="flat" w14:cmpd="sng" w14:algn="ctr">
+            <w14:noFill/>
+            <w14:prstDash w14:val="solid"/>
+            <w14:round/>
+          </w14:textOutline>
+        </w:rPr>
+      </w:pPr>
+    </w:p>
     <w:p>
       <w:pPr>
         <w:rPr>
@@ -11,35 +244,25 @@
           <w:lang w:eastAsia="da-DK"/>
         </w:rPr>
       </w:pPr>
-      <w:bookmarkStart w:id="0" w:name="_1ibo41s5915f" w:colFirst="0" w:colLast="0"/>
-      <w:bookmarkStart w:id="1" w:name="_Hlk129968474"/>
-      <w:bookmarkEnd w:id="0"/>
-      <w:r>
-        <w:rPr>
-          <w:sz w:val="32"/>
-          <w:szCs w:val="32"/>
-        </w:rPr>
-        <w:br w:type="page"/>
-      </w:r>
-    </w:p>
-    <w:p>
-      <w:pPr>
-        <w:pStyle w:val="Title"/>
+    </w:p>
+    <w:p>
+      <w:pPr>
+        <w:pStyle w:val="Titel"/>
         <w:jc w:val="center"/>
         <w:rPr>
           <w:sz w:val="32"/>
           <w:szCs w:val="32"/>
         </w:rPr>
       </w:pPr>
-      <w:bookmarkStart w:id="2" w:name="_Toc129969993"/>
+      <w:bookmarkStart w:id="1" w:name="_Toc129969993"/>
       <w:r>
         <w:rPr>
-          <w:rStyle w:val="Heading1Char"/>
+          <w:rStyle w:val="Overskrift1Tegn"/>
         </w:rPr>
         <w:lastRenderedPageBreak/>
         <w:t>Titelblad</w:t>
       </w:r>
-      <w:bookmarkEnd w:id="2"/>
+      <w:bookmarkEnd w:id="1"/>
       <w:r>
         <w:rPr>
           <w:sz w:val="32"/>
@@ -52,14 +275,7 @@
           <w:sz w:val="32"/>
           <w:szCs w:val="32"/>
         </w:rPr>
-        <w:t>Vaskeriet</w:t>
-      </w:r>
-      <w:r>
-        <w:rPr>
-          <w:sz w:val="32"/>
-          <w:szCs w:val="32"/>
-        </w:rPr>
-        <w:t xml:space="preserve"> </w:t>
+        <w:t xml:space="preserve">Vaskeriet </w:t>
       </w:r>
       <w:proofErr w:type="spellStart"/>
       <w:r>
@@ -90,12 +306,7 @@
       </w:r>
       <w:r>
         <w:tab/>
-      </w:r>
-      <w:r>
-        <w:t>Datateknikker</w:t>
-      </w:r>
-      <w:r>
-        <w:t xml:space="preserve"> med speciale i programmering</w:t>
+        <w:t>Datateknikker med speciale i programmering</w:t>
       </w:r>
     </w:p>
     <w:p>
@@ -110,12 +321,7 @@
       </w:r>
       <w:r>
         <w:tab/>
-      </w:r>
-      <w:r>
-        <w:t>5</w:t>
-      </w:r>
-      <w:r>
-        <w:t>. Hovedforløb</w:t>
+        <w:t>5. Hovedforløb</w:t>
       </w:r>
     </w:p>
     <w:p>
@@ -127,8 +333,6 @@
       </w:r>
       <w:r>
         <w:tab/>
-      </w:r>
-      <w:r>
         <w:t>Vaskeriet</w:t>
       </w:r>
     </w:p>
@@ -141,40 +345,7 @@
       </w:r>
       <w:r>
         <w:tab/>
-        <w:t xml:space="preserve">Fra mandag d. </w:t>
-      </w:r>
-      <w:r>
-        <w:t>27</w:t>
-      </w:r>
-      <w:r>
-        <w:t>/0</w:t>
-      </w:r>
-      <w:r>
-        <w:t>2</w:t>
-      </w:r>
-      <w:r>
-        <w:t>/202</w:t>
-      </w:r>
-      <w:r>
-        <w:t>3</w:t>
-      </w:r>
-      <w:r>
-        <w:t xml:space="preserve"> til fredag d. </w:t>
-      </w:r>
-      <w:r>
-        <w:t>31</w:t>
-      </w:r>
-      <w:r>
-        <w:t>/0</w:t>
-      </w:r>
-      <w:r>
-        <w:t>3</w:t>
-      </w:r>
-      <w:r>
-        <w:t>/202</w:t>
-      </w:r>
-      <w:r>
-        <w:t>3</w:t>
+        <w:t>Fra mandag d. 27/02/2023 til fredag d. 31/03/2023</w:t>
       </w:r>
     </w:p>
     <w:p>
@@ -189,12 +360,7 @@
       </w:r>
       <w:r>
         <w:tab/>
-      </w:r>
-      <w:r>
-        <w:t>Camilla Mai Ryskjær</w:t>
-      </w:r>
-      <w:r>
-        <w:t xml:space="preserve"> - faglærer ZBC Ringsted</w:t>
+        <w:t>Camilla Mai Ryskjær - faglærer ZBC Ringsted</w:t>
       </w:r>
     </w:p>
     <w:p>
@@ -282,8 +448,6 @@
       </w:r>
       <w:r>
         <w:tab/>
-      </w:r>
-      <w:r>
         <w:t>x</w:t>
       </w:r>
     </w:p>
@@ -304,29 +468,22 @@
       </w:r>
       <w:r>
         <w:tab/>
-      </w:r>
-      <w:r>
-        <w:t>27</w:t>
-      </w:r>
-      <w:r>
-        <w:t>/</w:t>
-      </w:r>
-      <w:r>
-        <w:t>03</w:t>
-      </w:r>
-      <w:r>
-        <w:t>/202</w:t>
-      </w:r>
-      <w:r>
-        <w:t>3</w:t>
-      </w:r>
-      <w:bookmarkEnd w:id="1"/>
+        <w:t>27/03/2023</w:t>
+      </w:r>
+      <w:bookmarkEnd w:id="0"/>
       <w:r>
         <w:br w:type="page"/>
       </w:r>
     </w:p>
     <w:sdt>
       <w:sdtPr>
+        <w:rPr>
+          <w:rFonts w:asciiTheme="minorHAnsi" w:eastAsiaTheme="minorHAnsi" w:hAnsiTheme="minorHAnsi" w:cstheme="minorBidi"/>
+          <w:color w:val="auto"/>
+          <w:sz w:val="22"/>
+          <w:szCs w:val="22"/>
+          <w:lang w:eastAsia="en-US"/>
+        </w:rPr>
         <w:id w:val="-1104189219"/>
         <w:docPartObj>
           <w:docPartGallery w:val="Table of Contents"/>
@@ -335,19 +492,14 @@
       </w:sdtPr>
       <w:sdtEndPr>
         <w:rPr>
-          <w:rFonts w:asciiTheme="minorHAnsi" w:eastAsiaTheme="minorHAnsi" w:hAnsiTheme="minorHAnsi" w:cstheme="minorBidi"/>
           <w:b/>
           <w:bCs/>
-          <w:color w:val="auto"/>
-          <w:sz w:val="22"/>
-          <w:szCs w:val="22"/>
-          <w:lang w:eastAsia="en-US"/>
         </w:rPr>
       </w:sdtEndPr>
       <w:sdtContent>
         <w:p>
           <w:pPr>
-            <w:pStyle w:val="TOCHeading"/>
+            <w:pStyle w:val="Overskrift"/>
           </w:pPr>
           <w:r>
             <w:t>Indhold</w:t>
@@ -355,7 +507,7 @@
         </w:p>
         <w:p>
           <w:pPr>
-            <w:pStyle w:val="TOC1"/>
+            <w:pStyle w:val="Indholdsfortegnelse1"/>
             <w:tabs>
               <w:tab w:val="right" w:leader="dot" w:pos="9016"/>
             </w:tabs>
@@ -433,7 +585,7 @@
         </w:p>
         <w:p>
           <w:pPr>
-            <w:pStyle w:val="TOC1"/>
+            <w:pStyle w:val="Indholdsfortegnelse1"/>
             <w:tabs>
               <w:tab w:val="right" w:leader="dot" w:pos="9016"/>
             </w:tabs>
@@ -501,7 +653,7 @@
         </w:p>
         <w:p>
           <w:pPr>
-            <w:pStyle w:val="TOC1"/>
+            <w:pStyle w:val="Indholdsfortegnelse1"/>
             <w:tabs>
               <w:tab w:val="right" w:leader="dot" w:pos="9016"/>
             </w:tabs>
@@ -569,7 +721,7 @@
         </w:p>
         <w:p>
           <w:pPr>
-            <w:pStyle w:val="TOC1"/>
+            <w:pStyle w:val="Indholdsfortegnelse1"/>
             <w:tabs>
               <w:tab w:val="right" w:leader="dot" w:pos="9016"/>
             </w:tabs>
@@ -637,7 +789,7 @@
         </w:p>
         <w:p>
           <w:pPr>
-            <w:pStyle w:val="TOC1"/>
+            <w:pStyle w:val="Indholdsfortegnelse1"/>
             <w:tabs>
               <w:tab w:val="right" w:leader="dot" w:pos="9016"/>
             </w:tabs>
@@ -705,7 +857,7 @@
         </w:p>
         <w:p>
           <w:pPr>
-            <w:pStyle w:val="TOC1"/>
+            <w:pStyle w:val="Indholdsfortegnelse1"/>
             <w:tabs>
               <w:tab w:val="right" w:leader="dot" w:pos="9016"/>
             </w:tabs>
@@ -773,7 +925,7 @@
         </w:p>
         <w:p>
           <w:pPr>
-            <w:pStyle w:val="TOC1"/>
+            <w:pStyle w:val="Indholdsfortegnelse1"/>
             <w:tabs>
               <w:tab w:val="right" w:leader="dot" w:pos="9016"/>
             </w:tabs>
@@ -841,7 +993,7 @@
         </w:p>
         <w:p>
           <w:pPr>
-            <w:pStyle w:val="TOC1"/>
+            <w:pStyle w:val="Indholdsfortegnelse1"/>
             <w:tabs>
               <w:tab w:val="right" w:leader="dot" w:pos="9016"/>
             </w:tabs>
@@ -909,7 +1061,7 @@
         </w:p>
         <w:p>
           <w:pPr>
-            <w:pStyle w:val="TOC1"/>
+            <w:pStyle w:val="Indholdsfortegnelse1"/>
             <w:tabs>
               <w:tab w:val="right" w:leader="dot" w:pos="9016"/>
             </w:tabs>
@@ -977,7 +1129,7 @@
         </w:p>
         <w:p>
           <w:pPr>
-            <w:pStyle w:val="TOC1"/>
+            <w:pStyle w:val="Indholdsfortegnelse1"/>
             <w:tabs>
               <w:tab w:val="right" w:leader="dot" w:pos="9016"/>
             </w:tabs>
@@ -1045,7 +1197,7 @@
         </w:p>
         <w:p>
           <w:pPr>
-            <w:pStyle w:val="TOC1"/>
+            <w:pStyle w:val="Indholdsfortegnelse1"/>
             <w:tabs>
               <w:tab w:val="right" w:leader="dot" w:pos="9016"/>
             </w:tabs>
@@ -1131,15 +1283,15 @@
           <w:szCs w:val="32"/>
         </w:rPr>
       </w:pPr>
-      <w:bookmarkStart w:id="3" w:name="_Toc129969994"/>
+      <w:bookmarkStart w:id="2" w:name="_Toc129969994"/>
       <w:r>
         <w:br w:type="page"/>
       </w:r>
     </w:p>
-    <w:bookmarkEnd w:id="3"/>
-    <w:p>
-      <w:pPr>
-        <w:pStyle w:val="Heading1"/>
+    <w:bookmarkEnd w:id="2"/>
+    <w:p>
+      <w:pPr>
+        <w:pStyle w:val="Overskrift1"/>
       </w:pPr>
       <w:r>
         <w:lastRenderedPageBreak/>
@@ -1152,8 +1304,6 @@
       </w:r>
       <w:r>
         <w:br/>
-      </w:r>
-      <w:r>
         <w:t>Selvom regeringen har indgået en aftale om loft over huslejestigninger, som maksimalt må hæves med 4% om året, dækker denne stigning langtfra de stigende energiudgifter for de fleste udlejere, der har inkluderet el og varme i lejen.</w:t>
       </w:r>
     </w:p>
@@ -1199,14 +1349,14 @@
     </w:p>
     <w:p>
       <w:pPr>
-        <w:pStyle w:val="Heading1"/>
-      </w:pPr>
-      <w:bookmarkStart w:id="4" w:name="_Toc129969995"/>
+        <w:pStyle w:val="Overskrift1"/>
+      </w:pPr>
+      <w:bookmarkStart w:id="3" w:name="_Toc129969995"/>
       <w:r>
         <w:lastRenderedPageBreak/>
         <w:t>Problemformulering</w:t>
       </w:r>
-      <w:bookmarkEnd w:id="4"/>
+      <w:bookmarkEnd w:id="3"/>
     </w:p>
     <w:p>
       <w:pPr>
@@ -1242,18 +1392,18 @@
     </w:p>
     <w:p>
       <w:pPr>
-        <w:pStyle w:val="Heading1"/>
-      </w:pPr>
-      <w:bookmarkStart w:id="5" w:name="_Toc129969996"/>
+        <w:pStyle w:val="Overskrift1"/>
+      </w:pPr>
+      <w:bookmarkStart w:id="4" w:name="_Toc129969996"/>
       <w:r>
         <w:lastRenderedPageBreak/>
         <w:t>Projektplanlægning</w:t>
       </w:r>
-      <w:bookmarkEnd w:id="5"/>
-    </w:p>
-    <w:p>
-      <w:pPr>
-        <w:pStyle w:val="Heading2"/>
+      <w:bookmarkEnd w:id="4"/>
+    </w:p>
+    <w:p>
+      <w:pPr>
+        <w:pStyle w:val="Overskrift2"/>
       </w:pPr>
       <w:r>
         <w:t>Projektbeskrivelse</w:t>
@@ -1261,21 +1411,12 @@
     </w:p>
     <w:p>
       <w:r>
-        <w:t xml:space="preserve">Formålet med dette projekt er at udvikle et forudbetalingssystem til vaskeriet, som kan hjælpe udlejere med at reducere udgifterne til el og samtidig sikre, at lejerne ikke betaler </w:t>
-      </w:r>
-      <w:r>
-        <w:t>for mere eller mindre el end de bruger</w:t>
-      </w:r>
-      <w:r>
-        <w:t xml:space="preserve">. Systemet skal fungere </w:t>
-      </w:r>
-      <w:r>
-        <w:t>som et forudbestillingssystem som er styret af hvilken maskine man skal benytte samt hvor høj elprisen er på det tidspunkt maskinerne skal benyttes.</w:t>
-      </w:r>
-    </w:p>
-    <w:p>
-      <w:pPr>
-        <w:pStyle w:val="Heading2"/>
+        <w:t>Formålet med dette projekt er at udvikle et forudbetalingssystem til vaskeriet, som kan hjælpe udlejere med at reducere udgifterne til el og samtidig sikre, at lejerne ikke betaler for mere eller mindre el end de bruger. Systemet skal fungere som et forudbestillingssystem som er styret af hvilken maskine man skal benytte samt hvor høj elprisen er på det tidspunkt maskinerne skal benyttes.</w:t>
+      </w:r>
+    </w:p>
+    <w:p>
+      <w:pPr>
+        <w:pStyle w:val="Overskrift2"/>
       </w:pPr>
       <w:r>
         <w:t>Projektets mål</w:t>
@@ -1283,7 +1424,7 @@
     </w:p>
     <w:p>
       <w:pPr>
-        <w:pStyle w:val="ListParagraph"/>
+        <w:pStyle w:val="Listeafsnit"/>
         <w:numPr>
           <w:ilvl w:val="0"/>
           <w:numId w:val="6"/>
@@ -1295,7 +1436,7 @@
     </w:p>
     <w:p>
       <w:pPr>
-        <w:pStyle w:val="ListParagraph"/>
+        <w:pStyle w:val="Listeafsnit"/>
         <w:numPr>
           <w:ilvl w:val="0"/>
           <w:numId w:val="6"/>
@@ -1307,7 +1448,7 @@
     </w:p>
     <w:p>
       <w:pPr>
-        <w:pStyle w:val="ListParagraph"/>
+        <w:pStyle w:val="Listeafsnit"/>
         <w:numPr>
           <w:ilvl w:val="0"/>
           <w:numId w:val="6"/>
@@ -1319,7 +1460,7 @@
     </w:p>
     <w:p>
       <w:pPr>
-        <w:pStyle w:val="Heading2"/>
+        <w:pStyle w:val="Overskrift2"/>
       </w:pPr>
       <w:r>
         <w:t xml:space="preserve">Projektets aktiviteter </w:t>
@@ -1327,7 +1468,7 @@
     </w:p>
     <w:p>
       <w:pPr>
-        <w:pStyle w:val="ListParagraph"/>
+        <w:pStyle w:val="Listeafsnit"/>
         <w:numPr>
           <w:ilvl w:val="0"/>
           <w:numId w:val="7"/>
@@ -1339,7 +1480,7 @@
     </w:p>
     <w:p>
       <w:pPr>
-        <w:pStyle w:val="ListParagraph"/>
+        <w:pStyle w:val="Listeafsnit"/>
         <w:numPr>
           <w:ilvl w:val="0"/>
           <w:numId w:val="7"/>
@@ -1351,7 +1492,7 @@
     </w:p>
     <w:p>
       <w:pPr>
-        <w:pStyle w:val="ListParagraph"/>
+        <w:pStyle w:val="Listeafsnit"/>
         <w:numPr>
           <w:ilvl w:val="0"/>
           <w:numId w:val="7"/>
@@ -1363,7 +1504,7 @@
     </w:p>
     <w:p>
       <w:pPr>
-        <w:pStyle w:val="ListParagraph"/>
+        <w:pStyle w:val="Listeafsnit"/>
         <w:numPr>
           <w:ilvl w:val="0"/>
           <w:numId w:val="7"/>
@@ -1375,7 +1516,7 @@
     </w:p>
     <w:p>
       <w:pPr>
-        <w:pStyle w:val="ListParagraph"/>
+        <w:pStyle w:val="Listeafsnit"/>
         <w:numPr>
           <w:ilvl w:val="0"/>
           <w:numId w:val="7"/>
@@ -1392,7 +1533,7 @@
     </w:p>
     <w:p>
       <w:pPr>
-        <w:pStyle w:val="ListParagraph"/>
+        <w:pStyle w:val="Listeafsnit"/>
         <w:numPr>
           <w:ilvl w:val="0"/>
           <w:numId w:val="7"/>
@@ -1404,7 +1545,7 @@
     </w:p>
     <w:p>
       <w:pPr>
-        <w:pStyle w:val="Heading2"/>
+        <w:pStyle w:val="Overskrift2"/>
       </w:pPr>
       <w:r>
         <w:t>Projektets milepæle</w:t>
@@ -1412,7 +1553,7 @@
     </w:p>
     <w:p>
       <w:pPr>
-        <w:pStyle w:val="ListParagraph"/>
+        <w:pStyle w:val="Listeafsnit"/>
         <w:numPr>
           <w:ilvl w:val="0"/>
           <w:numId w:val="8"/>
@@ -1424,7 +1565,7 @@
     </w:p>
     <w:p>
       <w:pPr>
-        <w:pStyle w:val="ListParagraph"/>
+        <w:pStyle w:val="Listeafsnit"/>
         <w:numPr>
           <w:ilvl w:val="0"/>
           <w:numId w:val="8"/>
@@ -1436,7 +1577,7 @@
     </w:p>
     <w:p>
       <w:pPr>
-        <w:pStyle w:val="ListParagraph"/>
+        <w:pStyle w:val="Listeafsnit"/>
         <w:numPr>
           <w:ilvl w:val="0"/>
           <w:numId w:val="8"/>
@@ -1448,7 +1589,7 @@
     </w:p>
     <w:p>
       <w:pPr>
-        <w:pStyle w:val="ListParagraph"/>
+        <w:pStyle w:val="Listeafsnit"/>
         <w:numPr>
           <w:ilvl w:val="0"/>
           <w:numId w:val="8"/>
@@ -1460,7 +1601,7 @@
     </w:p>
     <w:p>
       <w:pPr>
-        <w:pStyle w:val="ListParagraph"/>
+        <w:pStyle w:val="Listeafsnit"/>
         <w:numPr>
           <w:ilvl w:val="0"/>
           <w:numId w:val="8"/>
@@ -1480,7 +1621,7 @@
     </w:p>
     <w:p>
       <w:pPr>
-        <w:pStyle w:val="Heading2"/>
+        <w:pStyle w:val="Overskrift2"/>
       </w:pPr>
       <w:r>
         <w:t>Projektets succeskriterier</w:t>
@@ -1488,7 +1629,7 @@
     </w:p>
     <w:p>
       <w:pPr>
-        <w:pStyle w:val="ListParagraph"/>
+        <w:pStyle w:val="Listeafsnit"/>
         <w:numPr>
           <w:ilvl w:val="0"/>
           <w:numId w:val="9"/>
@@ -1516,85 +1657,86 @@
     </w:p>
     <w:p>
       <w:pPr>
-        <w:pStyle w:val="Heading1"/>
-      </w:pPr>
-    </w:p>
-    <w:p>
-      <w:pPr>
-        <w:pStyle w:val="Heading1"/>
-      </w:pPr>
-      <w:bookmarkStart w:id="6" w:name="_Toc129969997"/>
+        <w:pStyle w:val="Overskrift1"/>
+      </w:pPr>
+    </w:p>
+    <w:p>
+      <w:pPr>
+        <w:pStyle w:val="Overskrift1"/>
+      </w:pPr>
+      <w:bookmarkStart w:id="5" w:name="_Toc129969997"/>
       <w:r>
         <w:t>Estimeret tidsplan</w:t>
       </w:r>
+      <w:bookmarkEnd w:id="5"/>
+    </w:p>
+    <w:p>
+      <w:pPr>
+        <w:pStyle w:val="Overskrift1"/>
+      </w:pPr>
+      <w:bookmarkStart w:id="6" w:name="_Toc129969998"/>
+      <w:r>
+        <w:t>Arbejdsfordeling</w:t>
+      </w:r>
       <w:bookmarkEnd w:id="6"/>
     </w:p>
     <w:p>
       <w:pPr>
-        <w:pStyle w:val="Heading1"/>
-      </w:pPr>
-      <w:bookmarkStart w:id="7" w:name="_Toc129969998"/>
-      <w:r>
-        <w:t>Arbejdsfordeling</w:t>
+        <w:pStyle w:val="Overskrift1"/>
+      </w:pPr>
+      <w:bookmarkStart w:id="7" w:name="_Toc129969999"/>
+      <w:r>
+        <w:t>Begrundelse for metodevalg og t</w:t>
+      </w:r>
+      <w:r>
+        <w:t>eknologi</w:t>
       </w:r>
       <w:bookmarkEnd w:id="7"/>
     </w:p>
     <w:p>
       <w:pPr>
-        <w:pStyle w:val="Heading1"/>
-      </w:pPr>
-      <w:bookmarkStart w:id="8" w:name="_Toc129969999"/>
-      <w:r>
-        <w:t>Begrundelse for metodevalg og t</w:t>
-      </w:r>
-      <w:r>
-        <w:t>eknologi</w:t>
+        <w:pStyle w:val="Overskrift1"/>
+      </w:pPr>
+      <w:bookmarkStart w:id="8" w:name="_Toc129970000"/>
+      <w:r>
+        <w:t>Beskrivelse af væsentlige elementer (opmærksomhedspunkter) fra produktrapporten</w:t>
       </w:r>
       <w:bookmarkEnd w:id="8"/>
     </w:p>
     <w:p>
       <w:pPr>
-        <w:pStyle w:val="Heading1"/>
-      </w:pPr>
-      <w:bookmarkStart w:id="9" w:name="_Toc129970000"/>
-      <w:r>
-        <w:t>Beskrivelse af væsentlige elementer (opmærksomhedspunkter) fra produktrapporten</w:t>
+        <w:pStyle w:val="Overskrift1"/>
+      </w:pPr>
+      <w:bookmarkStart w:id="9" w:name="_Toc129970001"/>
+      <w:r>
+        <w:t>Projektdagbog / logbog</w:t>
       </w:r>
       <w:bookmarkEnd w:id="9"/>
     </w:p>
     <w:p>
       <w:pPr>
-        <w:pStyle w:val="Heading1"/>
-      </w:pPr>
-      <w:bookmarkStart w:id="10" w:name="_Toc129970001"/>
-      <w:r>
-        <w:t>Projektdagbog / logbog</w:t>
+        <w:pStyle w:val="Overskrift1"/>
+      </w:pPr>
+      <w:bookmarkStart w:id="10" w:name="_Toc129970002"/>
+      <w:r>
+        <w:t>Realiseret tidsplan</w:t>
       </w:r>
       <w:bookmarkEnd w:id="10"/>
     </w:p>
     <w:p>
       <w:pPr>
-        <w:pStyle w:val="Heading1"/>
-      </w:pPr>
-      <w:bookmarkStart w:id="11" w:name="_Toc129970002"/>
-      <w:r>
-        <w:t>Realiseret tidsplan</w:t>
+        <w:pStyle w:val="Overskrift1"/>
+      </w:pPr>
+      <w:bookmarkStart w:id="11" w:name="_Toc129970003"/>
+      <w:r>
+        <w:t>Konklusion</w:t>
       </w:r>
       <w:bookmarkEnd w:id="11"/>
-    </w:p>
-    <w:p>
-      <w:pPr>
-        <w:pStyle w:val="Heading1"/>
-      </w:pPr>
-      <w:bookmarkStart w:id="12" w:name="_Toc129970003"/>
-      <w:r>
-        <w:t>Konklusion</w:t>
-      </w:r>
-      <w:bookmarkEnd w:id="12"/>
     </w:p>
     <w:sectPr>
       <w:headerReference w:type="default" r:id="rId8"/>
       <w:footerReference w:type="default" r:id="rId9"/>
+      <w:footerReference w:type="first" r:id="rId10"/>
       <w:pgSz w:w="11906" w:h="16838"/>
       <w:pgMar w:top="1440" w:right="1440" w:bottom="1440" w:left="1440" w:header="708" w:footer="709" w:gutter="0"/>
       <w:pgNumType w:start="0"/>
@@ -1607,7 +1749,7 @@
 </file>
 
 <file path=word/endnotes.xml><?xml version="1.0" encoding="utf-8"?>
-<w:endnotes xmlns:wpc="http://schemas.microsoft.com/office/word/2010/wordprocessingCanvas" xmlns:cx="http://schemas.microsoft.com/office/drawing/2014/chartex" xmlns:cx1="http://schemas.microsoft.com/office/drawing/2015/9/8/chartex" xmlns:cx2="http://schemas.microsoft.com/office/drawing/2015/10/21/chartex" xmlns:cx3="http://schemas.microsoft.com/office/drawing/2016/5/9/chartex" xmlns:cx4="http://schemas.microsoft.com/office/drawing/2016/5/10/chartex" xmlns:cx5="http://schemas.microsoft.com/office/drawing/2016/5/11/chartex" xmlns:cx6="http://schemas.microsoft.com/office/drawing/2016/5/12/chartex" xmlns:cx7="http://schemas.microsoft.com/office/drawing/2016/5/13/chartex" xmlns:cx8="http://schemas.microsoft.com/office/drawing/2016/5/14/chartex" xmlns:mc="http://schemas.openxmlformats.org/markup-compatibility/2006" xmlns:aink="http://schemas.microsoft.com/office/drawing/2016/ink" xmlns:am3d="http://schemas.microsoft.com/office/drawing/2017/model3d" xmlns:o="urn:schemas-microsoft-com:office:office" xmlns:oel="http://schemas.microsoft.com/office/2019/extlst" xmlns:r="http://schemas.openxmlformats.org/officeDocument/2006/relationships" xmlns:m="http://schemas.openxmlformats.org/officeDocument/2006/math" xmlns:v="urn:schemas-microsoft-com:vml" xmlns:wp14="http://schemas.microsoft.com/office/word/2010/wordprocessingDrawing" xmlns:wp="http://schemas.openxmlformats.org/drawingml/2006/wordprocessingDrawing" xmlns:w10="urn:schemas-microsoft-com:office:word" xmlns:w="http://schemas.openxmlformats.org/wordprocessingml/2006/main" xmlns:w14="http://schemas.microsoft.com/office/word/2010/wordml" xmlns:w15="http://schemas.microsoft.com/office/word/2012/wordml" xmlns:w16cex="http://schemas.microsoft.com/office/word/2018/wordml/cex" xmlns:w16cid="http://schemas.microsoft.com/office/word/2016/wordml/cid" xmlns:w16="http://schemas.microsoft.com/office/word/2018/wordml" xmlns:w16sdtdh="http://schemas.microsoft.com/office/word/2020/wordml/sdtdatahash" xmlns:w16se="http://schemas.microsoft.com/office/word/2015/wordml/symex" xmlns:wpg="http://schemas.microsoft.com/office/word/2010/wordprocessingGroup" xmlns:wpi="http://schemas.microsoft.com/office/word/2010/wordprocessingInk" xmlns:wne="http://schemas.microsoft.com/office/word/2006/wordml" xmlns:wps="http://schemas.microsoft.com/office/word/2010/wordprocessingShape" mc:Ignorable="w14 w15 w16se w16cid w16 w16cex w16sdtdh wp14">
+<w:endnotes xmlns:wpc="http://schemas.microsoft.com/office/word/2010/wordprocessingCanvas" xmlns:cx="http://schemas.microsoft.com/office/drawing/2014/chartex" xmlns:cx1="http://schemas.microsoft.com/office/drawing/2015/9/8/chartex" xmlns:cx2="http://schemas.microsoft.com/office/drawing/2015/10/21/chartex" xmlns:cx3="http://schemas.microsoft.com/office/drawing/2016/5/9/chartex" xmlns:cx4="http://schemas.microsoft.com/office/drawing/2016/5/10/chartex" xmlns:cx5="http://schemas.microsoft.com/office/drawing/2016/5/11/chartex" xmlns:cx6="http://schemas.microsoft.com/office/drawing/2016/5/12/chartex" xmlns:cx7="http://schemas.microsoft.com/office/drawing/2016/5/13/chartex" xmlns:cx8="http://schemas.microsoft.com/office/drawing/2016/5/14/chartex" xmlns:mc="http://schemas.openxmlformats.org/markup-compatibility/2006" xmlns:aink="http://schemas.microsoft.com/office/drawing/2016/ink" xmlns:am3d="http://schemas.microsoft.com/office/drawing/2017/model3d" xmlns:o="urn:schemas-microsoft-com:office:office" xmlns:oel="http://schemas.microsoft.com/office/2019/extlst" xmlns:r="http://schemas.openxmlformats.org/officeDocument/2006/relationships" xmlns:m="http://schemas.openxmlformats.org/officeDocument/2006/math" xmlns:v="urn:schemas-microsoft-com:vml" xmlns:wp14="http://schemas.microsoft.com/office/word/2010/wordprocessingDrawing" xmlns:wp="http://schemas.openxmlformats.org/drawingml/2006/wordprocessingDrawing" xmlns:w10="urn:schemas-microsoft-com:office:word" xmlns:w="http://schemas.openxmlformats.org/wordprocessingml/2006/main" xmlns:w14="http://schemas.microsoft.com/office/word/2010/wordml" xmlns:w15="http://schemas.microsoft.com/office/word/2012/wordml" xmlns:w16cex="http://schemas.microsoft.com/office/word/2018/wordml/cex" xmlns:w16cid="http://schemas.microsoft.com/office/word/2016/wordml/cid" xmlns:w16="http://schemas.microsoft.com/office/word/2018/wordml" xmlns:w16du="http://schemas.microsoft.com/office/word/2023/wordml/word16du" xmlns:w16sdtdh="http://schemas.microsoft.com/office/word/2020/wordml/sdtdatahash" xmlns:w16se="http://schemas.microsoft.com/office/word/2015/wordml/symex" xmlns:wpg="http://schemas.microsoft.com/office/word/2010/wordprocessingGroup" xmlns:wpi="http://schemas.microsoft.com/office/word/2010/wordprocessingInk" xmlns:wne="http://schemas.microsoft.com/office/word/2006/wordml" xmlns:wps="http://schemas.microsoft.com/office/word/2010/wordprocessingShape" mc:Ignorable="w14 w15 w16se w16cid w16 w16cex w16sdtdh wp14">
   <w:endnote w:type="separator" w:id="-1">
     <w:p>
       <w:pPr>
@@ -1632,7 +1774,7 @@
 </file>
 
 <file path=word/footer1.xml><?xml version="1.0" encoding="utf-8"?>
-<w:ftr xmlns:wpc="http://schemas.microsoft.com/office/word/2010/wordprocessingCanvas" xmlns:cx="http://schemas.microsoft.com/office/drawing/2014/chartex" xmlns:cx1="http://schemas.microsoft.com/office/drawing/2015/9/8/chartex" xmlns:cx2="http://schemas.microsoft.com/office/drawing/2015/10/21/chartex" xmlns:cx3="http://schemas.microsoft.com/office/drawing/2016/5/9/chartex" xmlns:cx4="http://schemas.microsoft.com/office/drawing/2016/5/10/chartex" xmlns:cx5="http://schemas.microsoft.com/office/drawing/2016/5/11/chartex" xmlns:cx6="http://schemas.microsoft.com/office/drawing/2016/5/12/chartex" xmlns:cx7="http://schemas.microsoft.com/office/drawing/2016/5/13/chartex" xmlns:cx8="http://schemas.microsoft.com/office/drawing/2016/5/14/chartex" xmlns:mc="http://schemas.openxmlformats.org/markup-compatibility/2006" xmlns:aink="http://schemas.microsoft.com/office/drawing/2016/ink" xmlns:am3d="http://schemas.microsoft.com/office/drawing/2017/model3d" xmlns:o="urn:schemas-microsoft-com:office:office" xmlns:oel="http://schemas.microsoft.com/office/2019/extlst" xmlns:r="http://schemas.openxmlformats.org/officeDocument/2006/relationships" xmlns:m="http://schemas.openxmlformats.org/officeDocument/2006/math" xmlns:v="urn:schemas-microsoft-com:vml" xmlns:wp14="http://schemas.microsoft.com/office/word/2010/wordprocessingDrawing" xmlns:wp="http://schemas.openxmlformats.org/drawingml/2006/wordprocessingDrawing" xmlns:w10="urn:schemas-microsoft-com:office:word" xmlns:w="http://schemas.openxmlformats.org/wordprocessingml/2006/main" xmlns:w14="http://schemas.microsoft.com/office/word/2010/wordml" xmlns:w15="http://schemas.microsoft.com/office/word/2012/wordml" xmlns:w16cex="http://schemas.microsoft.com/office/word/2018/wordml/cex" xmlns:w16cid="http://schemas.microsoft.com/office/word/2016/wordml/cid" xmlns:w16="http://schemas.microsoft.com/office/word/2018/wordml" xmlns:w16sdtdh="http://schemas.microsoft.com/office/word/2020/wordml/sdtdatahash" xmlns:w16se="http://schemas.microsoft.com/office/word/2015/wordml/symex" xmlns:wpg="http://schemas.microsoft.com/office/word/2010/wordprocessingGroup" xmlns:wpi="http://schemas.microsoft.com/office/word/2010/wordprocessingInk" xmlns:wne="http://schemas.microsoft.com/office/word/2006/wordml" xmlns:wps="http://schemas.microsoft.com/office/word/2010/wordprocessingShape" mc:Ignorable="w14 w15 w16se w16cid w16 w16cex w16sdtdh wp14">
+<w:ftr xmlns:wpc="http://schemas.microsoft.com/office/word/2010/wordprocessingCanvas" xmlns:cx="http://schemas.microsoft.com/office/drawing/2014/chartex" xmlns:cx1="http://schemas.microsoft.com/office/drawing/2015/9/8/chartex" xmlns:cx2="http://schemas.microsoft.com/office/drawing/2015/10/21/chartex" xmlns:cx3="http://schemas.microsoft.com/office/drawing/2016/5/9/chartex" xmlns:cx4="http://schemas.microsoft.com/office/drawing/2016/5/10/chartex" xmlns:cx5="http://schemas.microsoft.com/office/drawing/2016/5/11/chartex" xmlns:cx6="http://schemas.microsoft.com/office/drawing/2016/5/12/chartex" xmlns:cx7="http://schemas.microsoft.com/office/drawing/2016/5/13/chartex" xmlns:cx8="http://schemas.microsoft.com/office/drawing/2016/5/14/chartex" xmlns:mc="http://schemas.openxmlformats.org/markup-compatibility/2006" xmlns:aink="http://schemas.microsoft.com/office/drawing/2016/ink" xmlns:am3d="http://schemas.microsoft.com/office/drawing/2017/model3d" xmlns:o="urn:schemas-microsoft-com:office:office" xmlns:oel="http://schemas.microsoft.com/office/2019/extlst" xmlns:r="http://schemas.openxmlformats.org/officeDocument/2006/relationships" xmlns:m="http://schemas.openxmlformats.org/officeDocument/2006/math" xmlns:v="urn:schemas-microsoft-com:vml" xmlns:wp14="http://schemas.microsoft.com/office/word/2010/wordprocessingDrawing" xmlns:wp="http://schemas.openxmlformats.org/drawingml/2006/wordprocessingDrawing" xmlns:w10="urn:schemas-microsoft-com:office:word" xmlns:w="http://schemas.openxmlformats.org/wordprocessingml/2006/main" xmlns:w14="http://schemas.microsoft.com/office/word/2010/wordml" xmlns:w15="http://schemas.microsoft.com/office/word/2012/wordml" xmlns:w16cex="http://schemas.microsoft.com/office/word/2018/wordml/cex" xmlns:w16cid="http://schemas.microsoft.com/office/word/2016/wordml/cid" xmlns:w16="http://schemas.microsoft.com/office/word/2018/wordml" xmlns:w16du="http://schemas.microsoft.com/office/word/2023/wordml/word16du" xmlns:w16sdtdh="http://schemas.microsoft.com/office/word/2020/wordml/sdtdatahash" xmlns:w16se="http://schemas.microsoft.com/office/word/2015/wordml/symex" xmlns:wpg="http://schemas.microsoft.com/office/word/2010/wordprocessingGroup" xmlns:wpi="http://schemas.microsoft.com/office/word/2010/wordprocessingInk" xmlns:wne="http://schemas.microsoft.com/office/word/2006/wordml" xmlns:wps="http://schemas.microsoft.com/office/word/2010/wordprocessingShape" mc:Ignorable="w14 w15 w16se w16cid w16 w16cex w16sdtdh wp14">
   <w:sdt>
     <w:sdtPr>
       <w:id w:val="2046475140"/>
@@ -1653,7 +1795,7 @@
         <w:sdtContent>
           <w:p>
             <w:pPr>
-              <w:pStyle w:val="Footer"/>
+              <w:pStyle w:val="Sidefod"/>
               <w:jc w:val="right"/>
             </w:pPr>
             <w:r>
@@ -1751,15 +1893,228 @@
   </w:sdt>
   <w:p>
     <w:pPr>
-      <w:pStyle w:val="Footer"/>
+      <w:pStyle w:val="Sidefod"/>
       <w:jc w:val="right"/>
     </w:pPr>
   </w:p>
 </w:ftr>
 </file>
 
+<file path=word/footer2.xml><?xml version="1.0" encoding="utf-8"?>
+<w:ftr xmlns:wpc="http://schemas.microsoft.com/office/word/2010/wordprocessingCanvas" xmlns:cx="http://schemas.microsoft.com/office/drawing/2014/chartex" xmlns:cx1="http://schemas.microsoft.com/office/drawing/2015/9/8/chartex" xmlns:cx2="http://schemas.microsoft.com/office/drawing/2015/10/21/chartex" xmlns:cx3="http://schemas.microsoft.com/office/drawing/2016/5/9/chartex" xmlns:cx4="http://schemas.microsoft.com/office/drawing/2016/5/10/chartex" xmlns:cx5="http://schemas.microsoft.com/office/drawing/2016/5/11/chartex" xmlns:cx6="http://schemas.microsoft.com/office/drawing/2016/5/12/chartex" xmlns:cx7="http://schemas.microsoft.com/office/drawing/2016/5/13/chartex" xmlns:cx8="http://schemas.microsoft.com/office/drawing/2016/5/14/chartex" xmlns:mc="http://schemas.openxmlformats.org/markup-compatibility/2006" xmlns:aink="http://schemas.microsoft.com/office/drawing/2016/ink" xmlns:am3d="http://schemas.microsoft.com/office/drawing/2017/model3d" xmlns:o="urn:schemas-microsoft-com:office:office" xmlns:oel="http://schemas.microsoft.com/office/2019/extlst" xmlns:r="http://schemas.openxmlformats.org/officeDocument/2006/relationships" xmlns:m="http://schemas.openxmlformats.org/officeDocument/2006/math" xmlns:v="urn:schemas-microsoft-com:vml" xmlns:wp14="http://schemas.microsoft.com/office/word/2010/wordprocessingDrawing" xmlns:wp="http://schemas.openxmlformats.org/drawingml/2006/wordprocessingDrawing" xmlns:w10="urn:schemas-microsoft-com:office:word" xmlns:w="http://schemas.openxmlformats.org/wordprocessingml/2006/main" xmlns:w14="http://schemas.microsoft.com/office/word/2010/wordml" xmlns:w15="http://schemas.microsoft.com/office/word/2012/wordml" xmlns:w16cex="http://schemas.microsoft.com/office/word/2018/wordml/cex" xmlns:w16cid="http://schemas.microsoft.com/office/word/2016/wordml/cid" xmlns:w16="http://schemas.microsoft.com/office/word/2018/wordml" xmlns:w16du="http://schemas.microsoft.com/office/word/2023/wordml/word16du" xmlns:w16sdtdh="http://schemas.microsoft.com/office/word/2020/wordml/sdtdatahash" xmlns:w16se="http://schemas.microsoft.com/office/word/2015/wordml/symex" xmlns:wpg="http://schemas.microsoft.com/office/word/2010/wordprocessingGroup" xmlns:wpi="http://schemas.microsoft.com/office/word/2010/wordprocessingInk" xmlns:wne="http://schemas.microsoft.com/office/word/2006/wordml" xmlns:wps="http://schemas.microsoft.com/office/word/2010/wordprocessingShape" mc:Ignorable="w14 w15 w16se w16cid w16 w16cex w16sdtdh wp14">
+  <w:p>
+    <w:pPr>
+      <w:pStyle w:val="Sidefod"/>
+    </w:pPr>
+    <w:r>
+      <w:rPr>
+        <w:noProof/>
+      </w:rPr>
+      <w:drawing>
+        <wp:anchor distT="0" distB="0" distL="114300" distR="114300" simplePos="0" relativeHeight="251660288" behindDoc="1" locked="0" layoutInCell="1" allowOverlap="1" wp14:anchorId="3C7745BE" wp14:editId="3335246D">
+          <wp:simplePos x="0" y="0"/>
+          <wp:positionH relativeFrom="margin">
+            <wp:posOffset>4578218</wp:posOffset>
+          </wp:positionH>
+          <wp:positionV relativeFrom="paragraph">
+            <wp:posOffset>-1361831</wp:posOffset>
+          </wp:positionV>
+          <wp:extent cx="1012825" cy="1012825"/>
+          <wp:effectExtent l="0" t="0" r="0" b="0"/>
+          <wp:wrapTight wrapText="bothSides">
+            <wp:wrapPolygon edited="0">
+              <wp:start x="1379" y="5659"/>
+              <wp:lineTo x="-1910" y="10370"/>
+              <wp:lineTo x="2008" y="15698"/>
+              <wp:lineTo x="7610" y="19819"/>
+              <wp:lineTo x="16164" y="17804"/>
+              <wp:lineTo x="17035" y="18061"/>
+              <wp:lineTo x="18977" y="15983"/>
+              <wp:lineTo x="18660" y="15132"/>
+              <wp:lineTo x="19516" y="6479"/>
+              <wp:lineTo x="14231" y="3210"/>
+              <wp:lineTo x="12727" y="1249"/>
+              <wp:lineTo x="5301" y="2651"/>
+              <wp:lineTo x="2766" y="4175"/>
+              <wp:lineTo x="1379" y="5659"/>
+            </wp:wrapPolygon>
+          </wp:wrapTight>
+          <wp:docPr id="3" name="Billede 3" descr="Et billede, der indeholder logo&#10;&#10;Automatisk genereret beskrivelse"/>
+          <wp:cNvGraphicFramePr>
+            <a:graphicFrameLocks xmlns:a="http://schemas.openxmlformats.org/drawingml/2006/main" noChangeAspect="1"/>
+          </wp:cNvGraphicFramePr>
+          <a:graphic xmlns:a="http://schemas.openxmlformats.org/drawingml/2006/main">
+            <a:graphicData uri="http://schemas.openxmlformats.org/drawingml/2006/picture">
+              <pic:pic xmlns:pic="http://schemas.openxmlformats.org/drawingml/2006/picture">
+                <pic:nvPicPr>
+                  <pic:cNvPr id="3" name="Billede 3" descr="Et billede, der indeholder logo&#10;&#10;Automatisk genereret beskrivelse"/>
+                  <pic:cNvPicPr/>
+                </pic:nvPicPr>
+                <pic:blipFill>
+                  <a:blip r:embed="rId1">
+                    <a:extLst>
+                      <a:ext uri="{28A0092B-C50C-407E-A947-70E740481C1C}">
+                        <a14:useLocalDpi xmlns:a14="http://schemas.microsoft.com/office/drawing/2010/main" val="0"/>
+                      </a:ext>
+                    </a:extLst>
+                  </a:blip>
+                  <a:stretch>
+                    <a:fillRect/>
+                  </a:stretch>
+                </pic:blipFill>
+                <pic:spPr>
+                  <a:xfrm rot="2816862">
+                    <a:off x="0" y="0"/>
+                    <a:ext cx="1012825" cy="1012825"/>
+                  </a:xfrm>
+                  <a:prstGeom prst="rect">
+                    <a:avLst/>
+                  </a:prstGeom>
+                </pic:spPr>
+              </pic:pic>
+            </a:graphicData>
+          </a:graphic>
+          <wp14:sizeRelH relativeFrom="margin">
+            <wp14:pctWidth>0</wp14:pctWidth>
+          </wp14:sizeRelH>
+          <wp14:sizeRelV relativeFrom="margin">
+            <wp14:pctHeight>0</wp14:pctHeight>
+          </wp14:sizeRelV>
+        </wp:anchor>
+      </w:drawing>
+    </w:r>
+    <w:r>
+      <w:rPr>
+        <w:noProof/>
+        <w:lang w:val="en-US"/>
+      </w:rPr>
+      <w:drawing>
+        <wp:anchor distT="0" distB="0" distL="114300" distR="114300" simplePos="0" relativeHeight="251659264" behindDoc="1" locked="0" layoutInCell="1" allowOverlap="1" wp14:anchorId="7CD4E37E" wp14:editId="7B134987">
+          <wp:simplePos x="0" y="0"/>
+          <wp:positionH relativeFrom="page">
+            <wp:posOffset>3177069</wp:posOffset>
+          </wp:positionH>
+          <wp:positionV relativeFrom="paragraph">
+            <wp:posOffset>-3687778</wp:posOffset>
+          </wp:positionV>
+          <wp:extent cx="5731510" cy="5731510"/>
+          <wp:effectExtent l="685800" t="685800" r="669290" b="669290"/>
+          <wp:wrapTight wrapText="bothSides">
+            <wp:wrapPolygon edited="0">
+              <wp:start x="21306" y="-148"/>
+              <wp:lineTo x="17348" y="-1187"/>
+              <wp:lineTo x="17036" y="-82"/>
+              <wp:lineTo x="13166" y="-1171"/>
+              <wp:lineTo x="12855" y="-65"/>
+              <wp:lineTo x="8916" y="-1173"/>
+              <wp:lineTo x="8605" y="-67"/>
+              <wp:lineTo x="4666" y="-1176"/>
+              <wp:lineTo x="4355" y="-70"/>
+              <wp:lineTo x="415" y="-1179"/>
+              <wp:lineTo x="-34" y="-112"/>
+              <wp:lineTo x="-449" y="2158"/>
+              <wp:lineTo x="-103" y="2255"/>
+              <wp:lineTo x="-415" y="3361"/>
+              <wp:lineTo x="-138" y="3439"/>
+              <wp:lineTo x="-449" y="4545"/>
+              <wp:lineTo x="-104" y="4642"/>
+              <wp:lineTo x="-415" y="5748"/>
+              <wp:lineTo x="-138" y="5825"/>
+              <wp:lineTo x="-450" y="6931"/>
+              <wp:lineTo x="-104" y="7028"/>
+              <wp:lineTo x="-415" y="8134"/>
+              <wp:lineTo x="-139" y="8212"/>
+              <wp:lineTo x="-450" y="9318"/>
+              <wp:lineTo x="-104" y="9415"/>
+              <wp:lineTo x="-415" y="10521"/>
+              <wp:lineTo x="-139" y="10598"/>
+              <wp:lineTo x="-450" y="11704"/>
+              <wp:lineTo x="-104" y="11801"/>
+              <wp:lineTo x="-416" y="12907"/>
+              <wp:lineTo x="-139" y="12985"/>
+              <wp:lineTo x="-450" y="14091"/>
+              <wp:lineTo x="-105" y="14188"/>
+              <wp:lineTo x="-416" y="15294"/>
+              <wp:lineTo x="-139" y="15371"/>
+              <wp:lineTo x="-451" y="16477"/>
+              <wp:lineTo x="-105" y="16574"/>
+              <wp:lineTo x="-416" y="17680"/>
+              <wp:lineTo x="-140" y="17758"/>
+              <wp:lineTo x="-315" y="18380"/>
+              <wp:lineTo x="-105" y="18961"/>
+              <wp:lineTo x="-140" y="20144"/>
+              <wp:lineTo x="-106" y="21347"/>
+              <wp:lineTo x="-144" y="21486"/>
+              <wp:lineTo x="201" y="21583"/>
+              <wp:lineTo x="270" y="21602"/>
+              <wp:lineTo x="17794" y="21611"/>
+              <wp:lineTo x="21561" y="21477"/>
+              <wp:lineTo x="21645" y="20382"/>
+              <wp:lineTo x="21665" y="20313"/>
+              <wp:lineTo x="21699" y="19130"/>
+              <wp:lineTo x="21665" y="17927"/>
+              <wp:lineTo x="21700" y="16743"/>
+              <wp:lineTo x="21665" y="15540"/>
+              <wp:lineTo x="21700" y="14357"/>
+              <wp:lineTo x="21665" y="13154"/>
+              <wp:lineTo x="21700" y="11970"/>
+              <wp:lineTo x="21666" y="10767"/>
+              <wp:lineTo x="21700" y="9584"/>
+              <wp:lineTo x="21666" y="8381"/>
+              <wp:lineTo x="21701" y="7197"/>
+              <wp:lineTo x="21666" y="5994"/>
+              <wp:lineTo x="21701" y="4811"/>
+              <wp:lineTo x="21666" y="3608"/>
+              <wp:lineTo x="21701" y="2424"/>
+              <wp:lineTo x="21667" y="1221"/>
+              <wp:lineTo x="21721" y="-31"/>
+              <wp:lineTo x="21306" y="-148"/>
+            </wp:wrapPolygon>
+          </wp:wrapTight>
+          <wp:docPr id="1" name="Billede 1" descr="Et billede, der indeholder apparat, tørretumbler, vaskemaskine&#10;&#10;Automatisk genereret beskrivelse"/>
+          <wp:cNvGraphicFramePr>
+            <a:graphicFrameLocks xmlns:a="http://schemas.openxmlformats.org/drawingml/2006/main" noChangeAspect="1"/>
+          </wp:cNvGraphicFramePr>
+          <a:graphic xmlns:a="http://schemas.openxmlformats.org/drawingml/2006/main">
+            <a:graphicData uri="http://schemas.openxmlformats.org/drawingml/2006/picture">
+              <pic:pic xmlns:pic="http://schemas.openxmlformats.org/drawingml/2006/picture">
+                <pic:nvPicPr>
+                  <pic:cNvPr id="1" name="Billede 1" descr="Et billede, der indeholder apparat, tørretumbler, vaskemaskine&#10;&#10;Automatisk genereret beskrivelse"/>
+                  <pic:cNvPicPr/>
+                </pic:nvPicPr>
+                <pic:blipFill>
+                  <a:blip r:embed="rId2">
+                    <a:extLst>
+                      <a:ext uri="{28A0092B-C50C-407E-A947-70E740481C1C}">
+                        <a14:useLocalDpi xmlns:a14="http://schemas.microsoft.com/office/drawing/2010/main" val="0"/>
+                      </a:ext>
+                    </a:extLst>
+                  </a:blip>
+                  <a:stretch>
+                    <a:fillRect/>
+                  </a:stretch>
+                </pic:blipFill>
+                <pic:spPr>
+                  <a:xfrm rot="20657092">
+                    <a:off x="0" y="0"/>
+                    <a:ext cx="5731510" cy="5731510"/>
+                  </a:xfrm>
+                  <a:prstGeom prst="rect">
+                    <a:avLst/>
+                  </a:prstGeom>
+                </pic:spPr>
+              </pic:pic>
+            </a:graphicData>
+          </a:graphic>
+        </wp:anchor>
+      </w:drawing>
+    </w:r>
+  </w:p>
+</w:ftr>
+</file>
+
 <file path=word/footnotes.xml><?xml version="1.0" encoding="utf-8"?>
-<w:footnotes xmlns:wpc="http://schemas.microsoft.com/office/word/2010/wordprocessingCanvas" xmlns:cx="http://schemas.microsoft.com/office/drawing/2014/chartex" xmlns:cx1="http://schemas.microsoft.com/office/drawing/2015/9/8/chartex" xmlns:cx2="http://schemas.microsoft.com/office/drawing/2015/10/21/chartex" xmlns:cx3="http://schemas.microsoft.com/office/drawing/2016/5/9/chartex" xmlns:cx4="http://schemas.microsoft.com/office/drawing/2016/5/10/chartex" xmlns:cx5="http://schemas.microsoft.com/office/drawing/2016/5/11/chartex" xmlns:cx6="http://schemas.microsoft.com/office/drawing/2016/5/12/chartex" xmlns:cx7="http://schemas.microsoft.com/office/drawing/2016/5/13/chartex" xmlns:cx8="http://schemas.microsoft.com/office/drawing/2016/5/14/chartex" xmlns:mc="http://schemas.openxmlformats.org/markup-compatibility/2006" xmlns:aink="http://schemas.microsoft.com/office/drawing/2016/ink" xmlns:am3d="http://schemas.microsoft.com/office/drawing/2017/model3d" xmlns:o="urn:schemas-microsoft-com:office:office" xmlns:oel="http://schemas.microsoft.com/office/2019/extlst" xmlns:r="http://schemas.openxmlformats.org/officeDocument/2006/relationships" xmlns:m="http://schemas.openxmlformats.org/officeDocument/2006/math" xmlns:v="urn:schemas-microsoft-com:vml" xmlns:wp14="http://schemas.microsoft.com/office/word/2010/wordprocessingDrawing" xmlns:wp="http://schemas.openxmlformats.org/drawingml/2006/wordprocessingDrawing" xmlns:w10="urn:schemas-microsoft-com:office:word" xmlns:w="http://schemas.openxmlformats.org/wordprocessingml/2006/main" xmlns:w14="http://schemas.microsoft.com/office/word/2010/wordml" xmlns:w15="http://schemas.microsoft.com/office/word/2012/wordml" xmlns:w16cex="http://schemas.microsoft.com/office/word/2018/wordml/cex" xmlns:w16cid="http://schemas.microsoft.com/office/word/2016/wordml/cid" xmlns:w16="http://schemas.microsoft.com/office/word/2018/wordml" xmlns:w16sdtdh="http://schemas.microsoft.com/office/word/2020/wordml/sdtdatahash" xmlns:w16se="http://schemas.microsoft.com/office/word/2015/wordml/symex" xmlns:wpg="http://schemas.microsoft.com/office/word/2010/wordprocessingGroup" xmlns:wpi="http://schemas.microsoft.com/office/word/2010/wordprocessingInk" xmlns:wne="http://schemas.microsoft.com/office/word/2006/wordml" xmlns:wps="http://schemas.microsoft.com/office/word/2010/wordprocessingShape" mc:Ignorable="w14 w15 w16se w16cid w16 w16cex w16sdtdh wp14">
+<w:footnotes xmlns:wpc="http://schemas.microsoft.com/office/word/2010/wordprocessingCanvas" xmlns:cx="http://schemas.microsoft.com/office/drawing/2014/chartex" xmlns:cx1="http://schemas.microsoft.com/office/drawing/2015/9/8/chartex" xmlns:cx2="http://schemas.microsoft.com/office/drawing/2015/10/21/chartex" xmlns:cx3="http://schemas.microsoft.com/office/drawing/2016/5/9/chartex" xmlns:cx4="http://schemas.microsoft.com/office/drawing/2016/5/10/chartex" xmlns:cx5="http://schemas.microsoft.com/office/drawing/2016/5/11/chartex" xmlns:cx6="http://schemas.microsoft.com/office/drawing/2016/5/12/chartex" xmlns:cx7="http://schemas.microsoft.com/office/drawing/2016/5/13/chartex" xmlns:cx8="http://schemas.microsoft.com/office/drawing/2016/5/14/chartex" xmlns:mc="http://schemas.openxmlformats.org/markup-compatibility/2006" xmlns:aink="http://schemas.microsoft.com/office/drawing/2016/ink" xmlns:am3d="http://schemas.microsoft.com/office/drawing/2017/model3d" xmlns:o="urn:schemas-microsoft-com:office:office" xmlns:oel="http://schemas.microsoft.com/office/2019/extlst" xmlns:r="http://schemas.openxmlformats.org/officeDocument/2006/relationships" xmlns:m="http://schemas.openxmlformats.org/officeDocument/2006/math" xmlns:v="urn:schemas-microsoft-com:vml" xmlns:wp14="http://schemas.microsoft.com/office/word/2010/wordprocessingDrawing" xmlns:wp="http://schemas.openxmlformats.org/drawingml/2006/wordprocessingDrawing" xmlns:w10="urn:schemas-microsoft-com:office:word" xmlns:w="http://schemas.openxmlformats.org/wordprocessingml/2006/main" xmlns:w14="http://schemas.microsoft.com/office/word/2010/wordml" xmlns:w15="http://schemas.microsoft.com/office/word/2012/wordml" xmlns:w16cex="http://schemas.microsoft.com/office/word/2018/wordml/cex" xmlns:w16cid="http://schemas.microsoft.com/office/word/2016/wordml/cid" xmlns:w16="http://schemas.microsoft.com/office/word/2018/wordml" xmlns:w16du="http://schemas.microsoft.com/office/word/2023/wordml/word16du" xmlns:w16sdtdh="http://schemas.microsoft.com/office/word/2020/wordml/sdtdatahash" xmlns:w16se="http://schemas.microsoft.com/office/word/2015/wordml/symex" xmlns:wpg="http://schemas.microsoft.com/office/word/2010/wordprocessingGroup" xmlns:wpi="http://schemas.microsoft.com/office/word/2010/wordprocessingInk" xmlns:wne="http://schemas.microsoft.com/office/word/2006/wordml" xmlns:wps="http://schemas.microsoft.com/office/word/2010/wordprocessingShape" mc:Ignorable="w14 w15 w16se w16cid w16 w16cex w16sdtdh wp14">
   <w:footnote w:type="separator" w:id="-1">
     <w:p>
       <w:pPr>
@@ -1784,7 +2139,7 @@
 </file>
 
 <file path=word/header1.xml><?xml version="1.0" encoding="utf-8"?>
-<w:hdr xmlns:wpc="http://schemas.microsoft.com/office/word/2010/wordprocessingCanvas" xmlns:cx="http://schemas.microsoft.com/office/drawing/2014/chartex" xmlns:cx1="http://schemas.microsoft.com/office/drawing/2015/9/8/chartex" xmlns:cx2="http://schemas.microsoft.com/office/drawing/2015/10/21/chartex" xmlns:cx3="http://schemas.microsoft.com/office/drawing/2016/5/9/chartex" xmlns:cx4="http://schemas.microsoft.com/office/drawing/2016/5/10/chartex" xmlns:cx5="http://schemas.microsoft.com/office/drawing/2016/5/11/chartex" xmlns:cx6="http://schemas.microsoft.com/office/drawing/2016/5/12/chartex" xmlns:cx7="http://schemas.microsoft.com/office/drawing/2016/5/13/chartex" xmlns:cx8="http://schemas.microsoft.com/office/drawing/2016/5/14/chartex" xmlns:mc="http://schemas.openxmlformats.org/markup-compatibility/2006" xmlns:aink="http://schemas.microsoft.com/office/drawing/2016/ink" xmlns:am3d="http://schemas.microsoft.com/office/drawing/2017/model3d" xmlns:o="urn:schemas-microsoft-com:office:office" xmlns:oel="http://schemas.microsoft.com/office/2019/extlst" xmlns:r="http://schemas.openxmlformats.org/officeDocument/2006/relationships" xmlns:m="http://schemas.openxmlformats.org/officeDocument/2006/math" xmlns:v="urn:schemas-microsoft-com:vml" xmlns:wp14="http://schemas.microsoft.com/office/word/2010/wordprocessingDrawing" xmlns:wp="http://schemas.openxmlformats.org/drawingml/2006/wordprocessingDrawing" xmlns:w10="urn:schemas-microsoft-com:office:word" xmlns:w="http://schemas.openxmlformats.org/wordprocessingml/2006/main" xmlns:w14="http://schemas.microsoft.com/office/word/2010/wordml" xmlns:w15="http://schemas.microsoft.com/office/word/2012/wordml" xmlns:w16cex="http://schemas.microsoft.com/office/word/2018/wordml/cex" xmlns:w16cid="http://schemas.microsoft.com/office/word/2016/wordml/cid" xmlns:w16="http://schemas.microsoft.com/office/word/2018/wordml" xmlns:w16sdtdh="http://schemas.microsoft.com/office/word/2020/wordml/sdtdatahash" xmlns:w16se="http://schemas.microsoft.com/office/word/2015/wordml/symex" xmlns:wpg="http://schemas.microsoft.com/office/word/2010/wordprocessingGroup" xmlns:wpi="http://schemas.microsoft.com/office/word/2010/wordprocessingInk" xmlns:wne="http://schemas.microsoft.com/office/word/2006/wordml" xmlns:wps="http://schemas.microsoft.com/office/word/2010/wordprocessingShape" mc:Ignorable="w14 w15 w16se w16cid w16 w16cex w16sdtdh wp14">
+<w:hdr xmlns:wpc="http://schemas.microsoft.com/office/word/2010/wordprocessingCanvas" xmlns:cx="http://schemas.microsoft.com/office/drawing/2014/chartex" xmlns:cx1="http://schemas.microsoft.com/office/drawing/2015/9/8/chartex" xmlns:cx2="http://schemas.microsoft.com/office/drawing/2015/10/21/chartex" xmlns:cx3="http://schemas.microsoft.com/office/drawing/2016/5/9/chartex" xmlns:cx4="http://schemas.microsoft.com/office/drawing/2016/5/10/chartex" xmlns:cx5="http://schemas.microsoft.com/office/drawing/2016/5/11/chartex" xmlns:cx6="http://schemas.microsoft.com/office/drawing/2016/5/12/chartex" xmlns:cx7="http://schemas.microsoft.com/office/drawing/2016/5/13/chartex" xmlns:cx8="http://schemas.microsoft.com/office/drawing/2016/5/14/chartex" xmlns:mc="http://schemas.openxmlformats.org/markup-compatibility/2006" xmlns:aink="http://schemas.microsoft.com/office/drawing/2016/ink" xmlns:am3d="http://schemas.microsoft.com/office/drawing/2017/model3d" xmlns:o="urn:schemas-microsoft-com:office:office" xmlns:oel="http://schemas.microsoft.com/office/2019/extlst" xmlns:r="http://schemas.openxmlformats.org/officeDocument/2006/relationships" xmlns:m="http://schemas.openxmlformats.org/officeDocument/2006/math" xmlns:v="urn:schemas-microsoft-com:vml" xmlns:wp14="http://schemas.microsoft.com/office/word/2010/wordprocessingDrawing" xmlns:wp="http://schemas.openxmlformats.org/drawingml/2006/wordprocessingDrawing" xmlns:w10="urn:schemas-microsoft-com:office:word" xmlns:w="http://schemas.openxmlformats.org/wordprocessingml/2006/main" xmlns:w14="http://schemas.microsoft.com/office/word/2010/wordml" xmlns:w15="http://schemas.microsoft.com/office/word/2012/wordml" xmlns:w16cex="http://schemas.microsoft.com/office/word/2018/wordml/cex" xmlns:w16cid="http://schemas.microsoft.com/office/word/2016/wordml/cid" xmlns:w16="http://schemas.microsoft.com/office/word/2018/wordml" xmlns:w16du="http://schemas.microsoft.com/office/word/2023/wordml/word16du" xmlns:w16sdtdh="http://schemas.microsoft.com/office/word/2020/wordml/sdtdatahash" xmlns:w16se="http://schemas.microsoft.com/office/word/2015/wordml/symex" xmlns:wpg="http://schemas.microsoft.com/office/word/2010/wordprocessingGroup" xmlns:wpi="http://schemas.microsoft.com/office/word/2010/wordprocessingInk" xmlns:wne="http://schemas.microsoft.com/office/word/2006/wordml" xmlns:wps="http://schemas.microsoft.com/office/word/2010/wordprocessingShape" mc:Ignorable="w14 w15 w16se w16cid w16 w16cex w16sdtdh wp14">
   <w:p>
     <w:pPr>
       <w:tabs>
@@ -1848,7 +2203,7 @@
 </file>
 
 <file path=word/numbering.xml><?xml version="1.0" encoding="utf-8"?>
-<w:numbering xmlns:wpc="http://schemas.microsoft.com/office/word/2010/wordprocessingCanvas" xmlns:cx="http://schemas.microsoft.com/office/drawing/2014/chartex" xmlns:cx1="http://schemas.microsoft.com/office/drawing/2015/9/8/chartex" xmlns:cx2="http://schemas.microsoft.com/office/drawing/2015/10/21/chartex" xmlns:cx3="http://schemas.microsoft.com/office/drawing/2016/5/9/chartex" xmlns:cx4="http://schemas.microsoft.com/office/drawing/2016/5/10/chartex" xmlns:cx5="http://schemas.microsoft.com/office/drawing/2016/5/11/chartex" xmlns:cx6="http://schemas.microsoft.com/office/drawing/2016/5/12/chartex" xmlns:cx7="http://schemas.microsoft.com/office/drawing/2016/5/13/chartex" xmlns:cx8="http://schemas.microsoft.com/office/drawing/2016/5/14/chartex" xmlns:mc="http://schemas.openxmlformats.org/markup-compatibility/2006" xmlns:aink="http://schemas.microsoft.com/office/drawing/2016/ink" xmlns:am3d="http://schemas.microsoft.com/office/drawing/2017/model3d" xmlns:o="urn:schemas-microsoft-com:office:office" xmlns:oel="http://schemas.microsoft.com/office/2019/extlst" xmlns:r="http://schemas.openxmlformats.org/officeDocument/2006/relationships" xmlns:m="http://schemas.openxmlformats.org/officeDocument/2006/math" xmlns:v="urn:schemas-microsoft-com:vml" xmlns:wp14="http://schemas.microsoft.com/office/word/2010/wordprocessingDrawing" xmlns:wp="http://schemas.openxmlformats.org/drawingml/2006/wordprocessingDrawing" xmlns:w10="urn:schemas-microsoft-com:office:word" xmlns:w="http://schemas.openxmlformats.org/wordprocessingml/2006/main" xmlns:w14="http://schemas.microsoft.com/office/word/2010/wordml" xmlns:w15="http://schemas.microsoft.com/office/word/2012/wordml" xmlns:w16cex="http://schemas.microsoft.com/office/word/2018/wordml/cex" xmlns:w16cid="http://schemas.microsoft.com/office/word/2016/wordml/cid" xmlns:w16="http://schemas.microsoft.com/office/word/2018/wordml" xmlns:w16sdtdh="http://schemas.microsoft.com/office/word/2020/wordml/sdtdatahash" xmlns:w16se="http://schemas.microsoft.com/office/word/2015/wordml/symex" xmlns:wpg="http://schemas.microsoft.com/office/word/2010/wordprocessingGroup" xmlns:wpi="http://schemas.microsoft.com/office/word/2010/wordprocessingInk" xmlns:wne="http://schemas.microsoft.com/office/word/2006/wordml" xmlns:wps="http://schemas.microsoft.com/office/word/2010/wordprocessingShape" mc:Ignorable="w14 w15 w16se w16cid w16 w16cex w16sdtdh wp14">
+<w:numbering xmlns:wpc="http://schemas.microsoft.com/office/word/2010/wordprocessingCanvas" xmlns:cx="http://schemas.microsoft.com/office/drawing/2014/chartex" xmlns:cx1="http://schemas.microsoft.com/office/drawing/2015/9/8/chartex" xmlns:cx2="http://schemas.microsoft.com/office/drawing/2015/10/21/chartex" xmlns:cx3="http://schemas.microsoft.com/office/drawing/2016/5/9/chartex" xmlns:cx4="http://schemas.microsoft.com/office/drawing/2016/5/10/chartex" xmlns:cx5="http://schemas.microsoft.com/office/drawing/2016/5/11/chartex" xmlns:cx6="http://schemas.microsoft.com/office/drawing/2016/5/12/chartex" xmlns:cx7="http://schemas.microsoft.com/office/drawing/2016/5/13/chartex" xmlns:cx8="http://schemas.microsoft.com/office/drawing/2016/5/14/chartex" xmlns:mc="http://schemas.openxmlformats.org/markup-compatibility/2006" xmlns:aink="http://schemas.microsoft.com/office/drawing/2016/ink" xmlns:am3d="http://schemas.microsoft.com/office/drawing/2017/model3d" xmlns:o="urn:schemas-microsoft-com:office:office" xmlns:oel="http://schemas.microsoft.com/office/2019/extlst" xmlns:r="http://schemas.openxmlformats.org/officeDocument/2006/relationships" xmlns:m="http://schemas.openxmlformats.org/officeDocument/2006/math" xmlns:v="urn:schemas-microsoft-com:vml" xmlns:wp14="http://schemas.microsoft.com/office/word/2010/wordprocessingDrawing" xmlns:wp="http://schemas.openxmlformats.org/drawingml/2006/wordprocessingDrawing" xmlns:w10="urn:schemas-microsoft-com:office:word" xmlns:w="http://schemas.openxmlformats.org/wordprocessingml/2006/main" xmlns:w14="http://schemas.microsoft.com/office/word/2010/wordml" xmlns:w15="http://schemas.microsoft.com/office/word/2012/wordml" xmlns:w16cex="http://schemas.microsoft.com/office/word/2018/wordml/cex" xmlns:w16cid="http://schemas.microsoft.com/office/word/2016/wordml/cid" xmlns:w16="http://schemas.microsoft.com/office/word/2018/wordml" xmlns:w16du="http://schemas.microsoft.com/office/word/2023/wordml/word16du" xmlns:w16sdtdh="http://schemas.microsoft.com/office/word/2020/wordml/sdtdatahash" xmlns:w16se="http://schemas.microsoft.com/office/word/2015/wordml/symex" xmlns:wpg="http://schemas.microsoft.com/office/word/2010/wordprocessingGroup" xmlns:wpi="http://schemas.microsoft.com/office/word/2010/wordprocessingInk" xmlns:wne="http://schemas.microsoft.com/office/word/2006/wordml" xmlns:wps="http://schemas.microsoft.com/office/word/2010/wordprocessingShape" mc:Ignorable="w14 w15 w16se w16cid w16 w16cex w16sdtdh wp14">
   <w:abstractNum w:abstractNumId="0" w15:restartNumberingAfterBreak="0">
     <w:nsid w:val="020B1491"/>
     <w:multiLevelType w:val="hybridMultilevel"/>
@@ -3163,11 +3518,11 @@
     <w:name w:val="Normal"/>
     <w:qFormat/>
   </w:style>
-  <w:style w:type="paragraph" w:styleId="Heading1">
+  <w:style w:type="paragraph" w:styleId="Overskrift1">
     <w:name w:val="heading 1"/>
     <w:basedOn w:val="Normal"/>
     <w:next w:val="Normal"/>
-    <w:link w:val="Heading1Char"/>
+    <w:link w:val="Overskrift1Tegn"/>
     <w:uiPriority w:val="9"/>
     <w:qFormat/>
     <w:rsid w:val="00F45A76"/>
@@ -3184,11 +3539,11 @@
       <w:szCs w:val="32"/>
     </w:rPr>
   </w:style>
-  <w:style w:type="paragraph" w:styleId="Heading2">
+  <w:style w:type="paragraph" w:styleId="Overskrift2">
     <w:name w:val="heading 2"/>
     <w:basedOn w:val="Normal"/>
     <w:next w:val="Normal"/>
-    <w:link w:val="Heading2Char"/>
+    <w:link w:val="Overskrift2Tegn"/>
     <w:uiPriority w:val="9"/>
     <w:unhideWhenUsed/>
     <w:qFormat/>
@@ -3206,13 +3561,13 @@
       <w:szCs w:val="26"/>
     </w:rPr>
   </w:style>
-  <w:style w:type="character" w:default="1" w:styleId="DefaultParagraphFont">
+  <w:style w:type="character" w:default="1" w:styleId="Standardskrifttypeiafsnit">
     <w:name w:val="Default Paragraph Font"/>
     <w:uiPriority w:val="1"/>
     <w:semiHidden/>
     <w:unhideWhenUsed/>
   </w:style>
-  <w:style w:type="table" w:default="1" w:styleId="TableNormal">
+  <w:style w:type="table" w:default="1" w:styleId="Tabel-Normal">
     <w:name w:val="Normal Table"/>
     <w:uiPriority w:val="99"/>
     <w:semiHidden/>
@@ -3227,16 +3582,16 @@
       </w:tblCellMar>
     </w:tblPr>
   </w:style>
-  <w:style w:type="numbering" w:default="1" w:styleId="NoList">
+  <w:style w:type="numbering" w:default="1" w:styleId="Ingenoversigt">
     <w:name w:val="No List"/>
     <w:uiPriority w:val="99"/>
     <w:semiHidden/>
     <w:unhideWhenUsed/>
   </w:style>
-  <w:style w:type="character" w:customStyle="1" w:styleId="Heading1Char">
-    <w:name w:val="Heading 1 Char"/>
-    <w:basedOn w:val="DefaultParagraphFont"/>
-    <w:link w:val="Heading1"/>
+  <w:style w:type="character" w:customStyle="1" w:styleId="Overskrift1Tegn">
+    <w:name w:val="Overskrift 1 Tegn"/>
+    <w:basedOn w:val="Standardskrifttypeiafsnit"/>
+    <w:link w:val="Overskrift1"/>
     <w:uiPriority w:val="9"/>
     <w:rsid w:val="00F45A76"/>
     <w:rPr>
@@ -3246,11 +3601,11 @@
       <w:szCs w:val="32"/>
     </w:rPr>
   </w:style>
-  <w:style w:type="paragraph" w:styleId="Title">
+  <w:style w:type="paragraph" w:styleId="Titel">
     <w:name w:val="Title"/>
     <w:basedOn w:val="Normal"/>
     <w:next w:val="Normal"/>
-    <w:link w:val="TitleChar"/>
+    <w:link w:val="TitelTegn"/>
     <w:uiPriority w:val="10"/>
     <w:qFormat/>
     <w:rsid w:val="007910C0"/>
@@ -3264,10 +3619,10 @@
       <w:lang w:eastAsia="da-DK"/>
     </w:rPr>
   </w:style>
-  <w:style w:type="character" w:customStyle="1" w:styleId="TitleChar">
-    <w:name w:val="Title Char"/>
-    <w:basedOn w:val="DefaultParagraphFont"/>
-    <w:link w:val="Title"/>
+  <w:style w:type="character" w:customStyle="1" w:styleId="TitelTegn">
+    <w:name w:val="Titel Tegn"/>
+    <w:basedOn w:val="Standardskrifttypeiafsnit"/>
+    <w:link w:val="Titel"/>
     <w:uiPriority w:val="10"/>
     <w:rsid w:val="007910C0"/>
     <w:rPr>
@@ -3277,10 +3632,10 @@
       <w:lang w:eastAsia="da-DK"/>
     </w:rPr>
   </w:style>
-  <w:style w:type="paragraph" w:styleId="Footer">
+  <w:style w:type="paragraph" w:styleId="Sidefod">
     <w:name w:val="footer"/>
     <w:basedOn w:val="Normal"/>
-    <w:link w:val="FooterChar"/>
+    <w:link w:val="SidefodTegn"/>
     <w:uiPriority w:val="99"/>
     <w:unhideWhenUsed/>
     <w:rsid w:val="007910C0"/>
@@ -3296,10 +3651,10 @@
       <w:lang w:eastAsia="da-DK"/>
     </w:rPr>
   </w:style>
-  <w:style w:type="character" w:customStyle="1" w:styleId="FooterChar">
-    <w:name w:val="Footer Char"/>
-    <w:basedOn w:val="DefaultParagraphFont"/>
-    <w:link w:val="Footer"/>
+  <w:style w:type="character" w:customStyle="1" w:styleId="SidefodTegn">
+    <w:name w:val="Sidefod Tegn"/>
+    <w:basedOn w:val="Standardskrifttypeiafsnit"/>
+    <w:link w:val="Sidefod"/>
     <w:uiPriority w:val="99"/>
     <w:rsid w:val="007910C0"/>
     <w:rPr>
@@ -3307,10 +3662,10 @@
       <w:lang w:eastAsia="da-DK"/>
     </w:rPr>
   </w:style>
-  <w:style w:type="paragraph" w:styleId="Header">
+  <w:style w:type="paragraph" w:styleId="Sidehoved">
     <w:name w:val="header"/>
     <w:basedOn w:val="Normal"/>
-    <w:link w:val="HeaderChar"/>
+    <w:link w:val="SidehovedTegn"/>
     <w:uiPriority w:val="99"/>
     <w:unhideWhenUsed/>
     <w:rsid w:val="0091066A"/>
@@ -3322,16 +3677,16 @@
       <w:spacing w:after="0" w:line="240" w:lineRule="auto"/>
     </w:pPr>
   </w:style>
-  <w:style w:type="character" w:customStyle="1" w:styleId="HeaderChar">
-    <w:name w:val="Header Char"/>
-    <w:basedOn w:val="DefaultParagraphFont"/>
-    <w:link w:val="Header"/>
+  <w:style w:type="character" w:customStyle="1" w:styleId="SidehovedTegn">
+    <w:name w:val="Sidehoved Tegn"/>
+    <w:basedOn w:val="Standardskrifttypeiafsnit"/>
+    <w:link w:val="Sidehoved"/>
     <w:uiPriority w:val="99"/>
     <w:rsid w:val="0091066A"/>
   </w:style>
-  <w:style w:type="paragraph" w:styleId="TOCHeading">
+  <w:style w:type="paragraph" w:styleId="Overskrift">
     <w:name w:val="TOC Heading"/>
-    <w:basedOn w:val="Heading1"/>
+    <w:basedOn w:val="Overskrift1"/>
     <w:next w:val="Normal"/>
     <w:uiPriority w:val="39"/>
     <w:unhideWhenUsed/>
@@ -3344,7 +3699,7 @@
       <w:lang w:eastAsia="da-DK"/>
     </w:rPr>
   </w:style>
-  <w:style w:type="paragraph" w:styleId="TOC1">
+  <w:style w:type="paragraph" w:styleId="Indholdsfortegnelse1">
     <w:name w:val="toc 1"/>
     <w:basedOn w:val="Normal"/>
     <w:next w:val="Normal"/>
@@ -3358,7 +3713,7 @@
   </w:style>
   <w:style w:type="character" w:styleId="Hyperlink">
     <w:name w:val="Hyperlink"/>
-    <w:basedOn w:val="DefaultParagraphFont"/>
+    <w:basedOn w:val="Standardskrifttypeiafsnit"/>
     <w:uiPriority w:val="99"/>
     <w:unhideWhenUsed/>
     <w:rsid w:val="00E911BD"/>
@@ -3367,10 +3722,10 @@
       <w:u w:val="single"/>
     </w:rPr>
   </w:style>
-  <w:style w:type="character" w:customStyle="1" w:styleId="Heading2Char">
-    <w:name w:val="Heading 2 Char"/>
-    <w:basedOn w:val="DefaultParagraphFont"/>
-    <w:link w:val="Heading2"/>
+  <w:style w:type="character" w:customStyle="1" w:styleId="Overskrift2Tegn">
+    <w:name w:val="Overskrift 2 Tegn"/>
+    <w:basedOn w:val="Standardskrifttypeiafsnit"/>
+    <w:link w:val="Overskrift2"/>
     <w:uiPriority w:val="9"/>
     <w:rsid w:val="0028285C"/>
     <w:rPr>
@@ -3380,7 +3735,7 @@
       <w:szCs w:val="26"/>
     </w:rPr>
   </w:style>
-  <w:style w:type="paragraph" w:styleId="ListParagraph">
+  <w:style w:type="paragraph" w:styleId="Listeafsnit">
     <w:name w:val="List Paragraph"/>
     <w:basedOn w:val="Normal"/>
     <w:uiPriority w:val="34"/>

</xml_diff>